<commit_message>
About Page added and linked & Document updated
</commit_message>
<xml_diff>
--- a/Documentation/Minor Enhancment Workflow/Minor Enhancement Techncial Documentation.docx
+++ b/Documentation/Minor Enhancment Workflow/Minor Enhancement Techncial Documentation.docx
@@ -1,6 +1,6 @@
 
 <file path=word/document.xml><?xml version="1.0" encoding="utf-8"?>
-<w:document xmlns:wpc="http://schemas.microsoft.com/office/word/2010/wordprocessingCanvas" xmlns:mc="http://schemas.openxmlformats.org/markup-compatibility/2006" xmlns:o="urn:schemas-microsoft-com:office:office" xmlns:r="http://schemas.openxmlformats.org/officeDocument/2006/relationships" xmlns:m="http://schemas.openxmlformats.org/officeDocument/2006/math" xmlns:v="urn:schemas-microsoft-com:vml" xmlns:wp14="http://schemas.microsoft.com/office/word/2010/wordprocessingDrawing" xmlns:wp="http://schemas.openxmlformats.org/drawingml/2006/wordprocessingDrawing" xmlns:w10="urn:schemas-microsoft-com:office:word" xmlns:w="http://schemas.openxmlformats.org/wordprocessingml/2006/main" xmlns:w14="http://schemas.microsoft.com/office/word/2010/wordml" xmlns:w15="http://schemas.microsoft.com/office/word/2012/wordml" xmlns:wpg="http://schemas.microsoft.com/office/word/2010/wordprocessingGroup" xmlns:wpi="http://schemas.microsoft.com/office/word/2010/wordprocessingInk" xmlns:wne="http://schemas.microsoft.com/office/word/2006/wordml" xmlns:wps="http://schemas.microsoft.com/office/word/2010/wordprocessingShape" mc:Ignorable="w14 w15 wp14">
+<w:document xmlns:wpc="http://schemas.microsoft.com/office/word/2010/wordprocessingCanvas" xmlns:cx="http://schemas.microsoft.com/office/drawing/2014/chartex" xmlns:cx1="http://schemas.microsoft.com/office/drawing/2015/9/8/chartex" xmlns:cx2="http://schemas.microsoft.com/office/drawing/2015/10/21/chartex" xmlns:cx3="http://schemas.microsoft.com/office/drawing/2016/5/9/chartex" xmlns:cx4="http://schemas.microsoft.com/office/drawing/2016/5/10/chartex" xmlns:cx5="http://schemas.microsoft.com/office/drawing/2016/5/11/chartex" xmlns:cx6="http://schemas.microsoft.com/office/drawing/2016/5/12/chartex" xmlns:cx7="http://schemas.microsoft.com/office/drawing/2016/5/13/chartex" xmlns:cx8="http://schemas.microsoft.com/office/drawing/2016/5/14/chartex" xmlns:mc="http://schemas.openxmlformats.org/markup-compatibility/2006" xmlns:aink="http://schemas.microsoft.com/office/drawing/2016/ink" xmlns:am3d="http://schemas.microsoft.com/office/drawing/2017/model3d" xmlns:o="urn:schemas-microsoft-com:office:office" xmlns:r="http://schemas.openxmlformats.org/officeDocument/2006/relationships" xmlns:m="http://schemas.openxmlformats.org/officeDocument/2006/math" xmlns:v="urn:schemas-microsoft-com:vml" xmlns:wp14="http://schemas.microsoft.com/office/word/2010/wordprocessingDrawing" xmlns:wp="http://schemas.openxmlformats.org/drawingml/2006/wordprocessingDrawing" xmlns:w10="urn:schemas-microsoft-com:office:word" xmlns:w="http://schemas.openxmlformats.org/wordprocessingml/2006/main" xmlns:w14="http://schemas.microsoft.com/office/word/2010/wordml" xmlns:w15="http://schemas.microsoft.com/office/word/2012/wordml" xmlns:w16cid="http://schemas.microsoft.com/office/word/2016/wordml/cid" xmlns:w16se="http://schemas.microsoft.com/office/word/2015/wordml/symex" xmlns:wpg="http://schemas.microsoft.com/office/word/2010/wordprocessingGroup" xmlns:wpi="http://schemas.microsoft.com/office/word/2010/wordprocessingInk" xmlns:wne="http://schemas.microsoft.com/office/word/2006/wordml" xmlns:wps="http://schemas.microsoft.com/office/word/2010/wordprocessingShape" mc:Ignorable="w14 w15 w16se w16cid wp14">
   <w:body>
     <w:sdt>
       <w:sdtPr>
@@ -30,7 +30,7 @@
             <mc:AlternateContent>
               <mc:Choice Requires="wps">
                 <w:drawing>
-                  <wp:anchor distT="0" distB="0" distL="114300" distR="114300" simplePos="0" relativeHeight="251664384" behindDoc="0" locked="0" layoutInCell="1" allowOverlap="1">
+                  <wp:anchor distT="0" distB="0" distL="114300" distR="114300" simplePos="0" relativeHeight="251664384" behindDoc="0" locked="0" layoutInCell="1" allowOverlap="1" wp14:anchorId="468D82FC" wp14:editId="3DE6C4F4">
                     <wp:simplePos x="0" y="0"/>
                     <mc:AlternateContent>
                       <mc:Choice Requires="wp14">
@@ -189,7 +189,7 @@
             <mc:AlternateContent>
               <mc:Choice Requires="wps">
                 <w:drawing>
-                  <wp:anchor distT="0" distB="0" distL="114300" distR="114300" simplePos="0" relativeHeight="251663360" behindDoc="1" locked="0" layoutInCell="1" allowOverlap="1">
+                  <wp:anchor distT="0" distB="0" distL="114300" distR="114300" simplePos="0" relativeHeight="251663360" behindDoc="1" locked="0" layoutInCell="1" allowOverlap="1" wp14:anchorId="591EA273" wp14:editId="074AFF81">
                     <wp:simplePos x="0" y="0"/>
                     <wp:positionH relativeFrom="page">
                       <wp:align>center</wp:align>
@@ -304,7 +304,7 @@
             <mc:AlternateContent>
               <mc:Choice Requires="wps">
                 <w:drawing>
-                  <wp:anchor distT="0" distB="0" distL="114300" distR="114300" simplePos="0" relativeHeight="251660288" behindDoc="0" locked="0" layoutInCell="1" allowOverlap="1">
+                  <wp:anchor distT="0" distB="0" distL="114300" distR="114300" simplePos="0" relativeHeight="251660288" behindDoc="0" locked="0" layoutInCell="1" allowOverlap="1" wp14:anchorId="6338B6A7" wp14:editId="11C406C1">
                     <wp:simplePos x="0" y="0"/>
                     <mc:AlternateContent>
                       <mc:Choice Requires="wp14">
@@ -472,7 +472,7 @@
             <mc:AlternateContent>
               <mc:Choice Requires="wps">
                 <w:drawing>
-                  <wp:anchor distT="0" distB="0" distL="114300" distR="114300" simplePos="0" relativeHeight="251659264" behindDoc="0" locked="0" layoutInCell="1" allowOverlap="1">
+                  <wp:anchor distT="0" distB="0" distL="114300" distR="114300" simplePos="0" relativeHeight="251659264" behindDoc="0" locked="0" layoutInCell="1" allowOverlap="1" wp14:anchorId="2843C4AD" wp14:editId="4ADCDAEB">
                     <wp:simplePos x="0" y="0"/>
                     <mc:AlternateContent>
                       <mc:Choice Requires="wp14">
@@ -578,7 +578,7 @@
             <mc:AlternateContent>
               <mc:Choice Requires="wps">
                 <w:drawing>
-                  <wp:anchor distT="0" distB="0" distL="114300" distR="114300" simplePos="0" relativeHeight="251662336" behindDoc="0" locked="0" layoutInCell="1" allowOverlap="1">
+                  <wp:anchor distT="0" distB="0" distL="114300" distR="114300" simplePos="0" relativeHeight="251662336" behindDoc="0" locked="0" layoutInCell="1" allowOverlap="1" wp14:anchorId="15C73A72" wp14:editId="1719EF6C">
                     <wp:simplePos x="0" y="0"/>
                     <mc:AlternateContent>
                       <mc:Choice Requires="wp14">
@@ -677,7 +677,7 @@
             <mc:AlternateContent>
               <mc:Choice Requires="wps">
                 <w:drawing>
-                  <wp:anchor distT="0" distB="0" distL="114300" distR="114300" simplePos="0" relativeHeight="251661312" behindDoc="0" locked="0" layoutInCell="1" allowOverlap="1">
+                  <wp:anchor distT="0" distB="0" distL="114300" distR="114300" simplePos="0" relativeHeight="251661312" behindDoc="0" locked="0" layoutInCell="1" allowOverlap="1" wp14:anchorId="5902CB10" wp14:editId="5B3513EE">
                     <wp:simplePos x="0" y="0"/>
                     <mc:AlternateContent>
                       <mc:Choice Requires="wp14">
@@ -1049,7 +1049,15 @@
             <w:rPr>
               <w:rFonts w:ascii="Arial" w:hAnsi="Arial" w:cs="Arial"/>
             </w:rPr>
-            <w:t>Table of Contents</w:t>
+            <w:t>Table of C</w:t>
+          </w:r>
+          <w:bookmarkStart w:id="0" w:name="_GoBack"/>
+          <w:bookmarkEnd w:id="0"/>
+          <w:r>
+            <w:rPr>
+              <w:rFonts w:ascii="Arial" w:hAnsi="Arial" w:cs="Arial"/>
+            </w:rPr>
+            <w:t>ontents</w:t>
           </w:r>
         </w:p>
         <w:p>
@@ -1092,7 +1100,7 @@
             </w:rPr>
             <w:fldChar w:fldCharType="separate"/>
           </w:r>
-          <w:hyperlink w:anchor="_Toc42166015" w:history="1">
+          <w:hyperlink w:anchor="_Toc49443350" w:history="1">
             <w:r>
               <w:rPr>
                 <w:rStyle w:val="Hyperlink"/>
@@ -1136,7 +1144,7 @@
                 <w:noProof/>
                 <w:webHidden/>
               </w:rPr>
-              <w:instrText xml:space="preserve"> PAGEREF _Toc42166015 \h </w:instrText>
+              <w:instrText xml:space="preserve"> PAGEREF _Toc49443350 \h </w:instrText>
             </w:r>
             <w:r>
               <w:rPr>
@@ -1180,7 +1188,7 @@
               <w:lang w:eastAsia="en-IN"/>
             </w:rPr>
           </w:pPr>
-          <w:hyperlink w:anchor="_Toc42166016" w:history="1">
+          <w:hyperlink w:anchor="_Toc49443351" w:history="1">
             <w:r>
               <w:rPr>
                 <w:rStyle w:val="Hyperlink"/>
@@ -1224,7 +1232,7 @@
                 <w:noProof/>
                 <w:webHidden/>
               </w:rPr>
-              <w:instrText xml:space="preserve"> PAGEREF _Toc42166016 \h </w:instrText>
+              <w:instrText xml:space="preserve"> PAGEREF _Toc49443351 \h </w:instrText>
             </w:r>
             <w:r>
               <w:rPr>
@@ -1268,7 +1276,7 @@
               <w:lang w:eastAsia="en-IN"/>
             </w:rPr>
           </w:pPr>
-          <w:hyperlink w:anchor="_Toc42166017" w:history="1">
+          <w:hyperlink w:anchor="_Toc49443352" w:history="1">
             <w:r>
               <w:rPr>
                 <w:rStyle w:val="Hyperlink"/>
@@ -1312,7 +1320,7 @@
                 <w:noProof/>
                 <w:webHidden/>
               </w:rPr>
-              <w:instrText xml:space="preserve"> PAGEREF _Toc42166017 \h </w:instrText>
+              <w:instrText xml:space="preserve"> PAGEREF _Toc49443352 \h </w:instrText>
             </w:r>
             <w:r>
               <w:rPr>
@@ -1356,7 +1364,7 @@
               <w:lang w:eastAsia="en-IN"/>
             </w:rPr>
           </w:pPr>
-          <w:hyperlink w:anchor="_Toc42166018" w:history="1">
+          <w:hyperlink w:anchor="_Toc49443353" w:history="1">
             <w:r>
               <w:rPr>
                 <w:rStyle w:val="Hyperlink"/>
@@ -1400,7 +1408,7 @@
                 <w:noProof/>
                 <w:webHidden/>
               </w:rPr>
-              <w:instrText xml:space="preserve"> PAGEREF _Toc42166018 \h </w:instrText>
+              <w:instrText xml:space="preserve"> PAGEREF _Toc49443353 \h </w:instrText>
             </w:r>
             <w:r>
               <w:rPr>
@@ -1420,7 +1428,7 @@
                 <w:noProof/>
                 <w:webHidden/>
               </w:rPr>
-              <w:t>2</w:t>
+              <w:t>3</w:t>
             </w:r>
             <w:r>
               <w:rPr>
@@ -1444,7 +1452,7 @@
               <w:lang w:eastAsia="en-IN"/>
             </w:rPr>
           </w:pPr>
-          <w:hyperlink w:anchor="_Toc42166019" w:history="1">
+          <w:hyperlink w:anchor="_Toc49443354" w:history="1">
             <w:r>
               <w:rPr>
                 <w:rStyle w:val="Hyperlink"/>
@@ -1467,7 +1475,7 @@
                 <w:rFonts w:ascii="Arial" w:hAnsi="Arial" w:cs="Arial"/>
                 <w:noProof/>
               </w:rPr>
-              <w:t>MongoDB:</w:t>
+              <w:t>Microsoft SQL Server:</w:t>
             </w:r>
             <w:r>
               <w:rPr>
@@ -1488,7 +1496,7 @@
                 <w:noProof/>
                 <w:webHidden/>
               </w:rPr>
-              <w:instrText xml:space="preserve"> PAGEREF _Toc42166019 \h </w:instrText>
+              <w:instrText xml:space="preserve"> PAGEREF _Toc49443354 \h </w:instrText>
             </w:r>
             <w:r>
               <w:rPr>
@@ -1532,7 +1540,7 @@
               <w:lang w:eastAsia="en-IN"/>
             </w:rPr>
           </w:pPr>
-          <w:hyperlink w:anchor="_Toc42166020" w:history="1">
+          <w:hyperlink w:anchor="_Toc49443355" w:history="1">
             <w:r>
               <w:rPr>
                 <w:rStyle w:val="Hyperlink"/>
@@ -1555,7 +1563,7 @@
                 <w:rFonts w:ascii="Arial" w:hAnsi="Arial" w:cs="Arial"/>
                 <w:noProof/>
               </w:rPr>
-              <w:t>Express.js:</w:t>
+              <w:t>.NET Core:</w:t>
             </w:r>
             <w:r>
               <w:rPr>
@@ -1576,7 +1584,7 @@
                 <w:noProof/>
                 <w:webHidden/>
               </w:rPr>
-              <w:instrText xml:space="preserve"> PAGEREF _Toc42166020 \h </w:instrText>
+              <w:instrText xml:space="preserve"> PAGEREF _Toc49443355 \h </w:instrText>
             </w:r>
             <w:r>
               <w:rPr>
@@ -1620,7 +1628,7 @@
               <w:lang w:eastAsia="en-IN"/>
             </w:rPr>
           </w:pPr>
-          <w:hyperlink w:anchor="_Toc42166021" w:history="1">
+          <w:hyperlink w:anchor="_Toc49443356" w:history="1">
             <w:r>
               <w:rPr>
                 <w:rStyle w:val="Hyperlink"/>
@@ -1664,95 +1672,7 @@
                 <w:noProof/>
                 <w:webHidden/>
               </w:rPr>
-              <w:instrText xml:space="preserve"> PAGEREF _Toc42166021 \h </w:instrText>
-            </w:r>
-            <w:r>
-              <w:rPr>
-                <w:noProof/>
-                <w:webHidden/>
-              </w:rPr>
-            </w:r>
-            <w:r>
-              <w:rPr>
-                <w:noProof/>
-                <w:webHidden/>
-              </w:rPr>
-              <w:fldChar w:fldCharType="separate"/>
-            </w:r>
-            <w:r>
-              <w:rPr>
-                <w:noProof/>
-                <w:webHidden/>
-              </w:rPr>
-              <w:t>3</w:t>
-            </w:r>
-            <w:r>
-              <w:rPr>
-                <w:noProof/>
-                <w:webHidden/>
-              </w:rPr>
-              <w:fldChar w:fldCharType="end"/>
-            </w:r>
-          </w:hyperlink>
-        </w:p>
-        <w:p>
-          <w:pPr>
-            <w:pStyle w:val="TOC2"/>
-            <w:tabs>
-              <w:tab w:val="left" w:pos="1100"/>
-              <w:tab w:val="right" w:leader="dot" w:pos="9016"/>
-            </w:tabs>
-            <w:rPr>
-              <w:rFonts w:eastAsiaTheme="minorEastAsia"/>
-              <w:noProof/>
-              <w:lang w:eastAsia="en-IN"/>
-            </w:rPr>
-          </w:pPr>
-          <w:hyperlink w:anchor="_Toc42166022" w:history="1">
-            <w:r>
-              <w:rPr>
-                <w:rStyle w:val="Hyperlink"/>
-                <w:rFonts w:ascii="Arial" w:hAnsi="Arial" w:cs="Arial"/>
-                <w:noProof/>
-              </w:rPr>
-              <w:t>1.3.4.</w:t>
-            </w:r>
-            <w:r>
-              <w:rPr>
-                <w:rFonts w:eastAsiaTheme="minorEastAsia"/>
-                <w:noProof/>
-                <w:lang w:eastAsia="en-IN"/>
-              </w:rPr>
-              <w:tab/>
-            </w:r>
-            <w:r>
-              <w:rPr>
-                <w:rStyle w:val="Hyperlink"/>
-                <w:rFonts w:ascii="Arial" w:hAnsi="Arial" w:cs="Arial"/>
-                <w:noProof/>
-              </w:rPr>
-              <w:t>Node.js:</w:t>
-            </w:r>
-            <w:r>
-              <w:rPr>
-                <w:noProof/>
-                <w:webHidden/>
-              </w:rPr>
-              <w:tab/>
-            </w:r>
-            <w:r>
-              <w:rPr>
-                <w:noProof/>
-                <w:webHidden/>
-              </w:rPr>
-              <w:fldChar w:fldCharType="begin"/>
-            </w:r>
-            <w:r>
-              <w:rPr>
-                <w:noProof/>
-                <w:webHidden/>
-              </w:rPr>
-              <w:instrText xml:space="preserve"> PAGEREF _Toc42166022 \h </w:instrText>
+              <w:instrText xml:space="preserve"> PAGEREF _Toc49443356 \h </w:instrText>
             </w:r>
             <w:r>
               <w:rPr>
@@ -1796,7 +1716,7 @@
               <w:lang w:eastAsia="en-IN"/>
             </w:rPr>
           </w:pPr>
-          <w:hyperlink w:anchor="_Toc42166023" w:history="1">
+          <w:hyperlink w:anchor="_Toc49443357" w:history="1">
             <w:r>
               <w:rPr>
                 <w:rStyle w:val="Hyperlink"/>
@@ -1840,7 +1760,7 @@
                 <w:noProof/>
                 <w:webHidden/>
               </w:rPr>
-              <w:instrText xml:space="preserve"> PAGEREF _Toc42166023 \h </w:instrText>
+              <w:instrText xml:space="preserve"> PAGEREF _Toc49443357 \h </w:instrText>
             </w:r>
             <w:r>
               <w:rPr>
@@ -1884,7 +1804,7 @@
               <w:lang w:eastAsia="en-IN"/>
             </w:rPr>
           </w:pPr>
-          <w:hyperlink w:anchor="_Toc42166024" w:history="1">
+          <w:hyperlink w:anchor="_Toc49443358" w:history="1">
             <w:r>
               <w:rPr>
                 <w:rStyle w:val="Hyperlink"/>
@@ -1928,7 +1848,7 @@
                 <w:noProof/>
                 <w:webHidden/>
               </w:rPr>
-              <w:instrText xml:space="preserve"> PAGEREF _Toc42166024 \h </w:instrText>
+              <w:instrText xml:space="preserve"> PAGEREF _Toc49443358 \h </w:instrText>
             </w:r>
             <w:r>
               <w:rPr>
@@ -1972,7 +1892,7 @@
               <w:lang w:eastAsia="en-IN"/>
             </w:rPr>
           </w:pPr>
-          <w:hyperlink w:anchor="_Toc42166025" w:history="1">
+          <w:hyperlink w:anchor="_Toc49443359" w:history="1">
             <w:r>
               <w:rPr>
                 <w:rStyle w:val="Hyperlink"/>
@@ -2016,7 +1936,7 @@
                 <w:noProof/>
                 <w:webHidden/>
               </w:rPr>
-              <w:instrText xml:space="preserve"> PAGEREF _Toc42166025 \h </w:instrText>
+              <w:instrText xml:space="preserve"> PAGEREF _Toc49443359 \h </w:instrText>
             </w:r>
             <w:r>
               <w:rPr>
@@ -2060,7 +1980,7 @@
               <w:lang w:eastAsia="en-IN"/>
             </w:rPr>
           </w:pPr>
-          <w:hyperlink w:anchor="_Toc42166026" w:history="1">
+          <w:hyperlink w:anchor="_Toc49443360" w:history="1">
             <w:r>
               <w:rPr>
                 <w:rStyle w:val="Hyperlink"/>
@@ -2104,7 +2024,7 @@
                 <w:noProof/>
                 <w:webHidden/>
               </w:rPr>
-              <w:instrText xml:space="preserve"> PAGEREF _Toc42166026 \h </w:instrText>
+              <w:instrText xml:space="preserve"> PAGEREF _Toc49443360 \h </w:instrText>
             </w:r>
             <w:r>
               <w:rPr>
@@ -2148,7 +2068,7 @@
               <w:lang w:eastAsia="en-IN"/>
             </w:rPr>
           </w:pPr>
-          <w:hyperlink w:anchor="_Toc42166027" w:history="1">
+          <w:hyperlink w:anchor="_Toc49443361" w:history="1">
             <w:r>
               <w:rPr>
                 <w:rStyle w:val="Hyperlink"/>
@@ -2192,7 +2112,7 @@
                 <w:noProof/>
                 <w:webHidden/>
               </w:rPr>
-              <w:instrText xml:space="preserve"> PAGEREF _Toc42166027 \h </w:instrText>
+              <w:instrText xml:space="preserve"> PAGEREF _Toc49443361 \h </w:instrText>
             </w:r>
             <w:r>
               <w:rPr>
@@ -2212,7 +2132,7 @@
                 <w:noProof/>
                 <w:webHidden/>
               </w:rPr>
-              <w:t>4</w:t>
+              <w:t>5</w:t>
             </w:r>
             <w:r>
               <w:rPr>
@@ -2279,7 +2199,7 @@
           <w:rFonts w:ascii="Arial" w:hAnsi="Arial" w:cs="Arial"/>
         </w:rPr>
       </w:pPr>
-      <w:bookmarkStart w:id="0" w:name="_Toc42166015"/>
+      <w:bookmarkStart w:id="1" w:name="_Toc49443350"/>
       <w:r>
         <w:rPr>
           <w:rFonts w:ascii="Arial" w:hAnsi="Arial" w:cs="Arial"/>
@@ -2287,7 +2207,7 @@
         <w:lastRenderedPageBreak/>
         <w:t>Introduction</w:t>
       </w:r>
-      <w:bookmarkEnd w:id="0"/>
+      <w:bookmarkEnd w:id="1"/>
     </w:p>
     <w:p>
       <w:pPr>
@@ -2307,7 +2227,7 @@
           <w:rFonts w:ascii="Arial" w:hAnsi="Arial" w:cs="Arial"/>
         </w:rPr>
       </w:pPr>
-      <w:bookmarkStart w:id="1" w:name="_Toc42166016"/>
+      <w:bookmarkStart w:id="2" w:name="_Toc49443351"/>
       <w:r>
         <w:rPr>
           <w:rFonts w:ascii="Arial" w:hAnsi="Arial" w:cs="Arial"/>
@@ -2320,7 +2240,7 @@
         </w:rPr>
         <w:t>Objective of this Application</w:t>
       </w:r>
-      <w:bookmarkEnd w:id="1"/>
+      <w:bookmarkEnd w:id="2"/>
     </w:p>
     <w:p>
       <w:pPr>
@@ -2372,14 +2292,14 @@
           <w:rFonts w:ascii="Arial" w:hAnsi="Arial" w:cs="Arial"/>
         </w:rPr>
       </w:pPr>
-      <w:bookmarkStart w:id="2" w:name="_Toc42166017"/>
+      <w:bookmarkStart w:id="3" w:name="_Toc49443352"/>
       <w:r>
         <w:rPr>
           <w:rFonts w:ascii="Arial" w:hAnsi="Arial" w:cs="Arial"/>
         </w:rPr>
         <w:t>Stakeholders</w:t>
       </w:r>
-      <w:bookmarkEnd w:id="2"/>
+      <w:bookmarkEnd w:id="3"/>
     </w:p>
     <w:p>
       <w:pPr>
@@ -2449,7 +2369,31 @@
         <w:rPr>
           <w:rFonts w:ascii="Arial" w:hAnsi="Arial" w:cs="Arial"/>
         </w:rPr>
-        <w:t>a minor enhancements in any of the modules and will submit their detailed requirements for the enhancement as well through a UI interface on MET. Also the business user will get notification of deployment of the enhancement through MET.</w:t>
+        <w:t xml:space="preserve">a minor enhancements in any of the modules and will submit their detailed requirements for the enhancement as well through a UI interface on MET. </w:t>
+      </w:r>
+      <w:r>
+        <w:rPr>
+          <w:rFonts w:ascii="Arial" w:hAnsi="Arial" w:cs="Arial"/>
+        </w:rPr>
+        <w:t>Also,</w:t>
+      </w:r>
+      <w:r>
+        <w:rPr>
+          <w:rFonts w:ascii="Arial" w:hAnsi="Arial" w:cs="Arial"/>
+        </w:rPr>
+        <w:t xml:space="preserve"> the business user </w:t>
+      </w:r>
+      <w:r>
+        <w:rPr>
+          <w:rFonts w:ascii="Arial" w:hAnsi="Arial" w:cs="Arial"/>
+        </w:rPr>
+        <w:t xml:space="preserve">can check the updates on development &amp; </w:t>
+      </w:r>
+      <w:r>
+        <w:rPr>
+          <w:rFonts w:ascii="Arial" w:hAnsi="Arial" w:cs="Arial"/>
+        </w:rPr>
+        <w:t>deployment of the enhancement through MET.</w:t>
       </w:r>
     </w:p>
     <w:p>
@@ -2527,6 +2471,180 @@
           <w:b/>
           <w:u w:val="single"/>
         </w:rPr>
+        <w:t xml:space="preserve">UAT </w:t>
+      </w:r>
+      <w:r>
+        <w:rPr>
+          <w:rFonts w:ascii="Arial" w:hAnsi="Arial" w:cs="Arial"/>
+          <w:b/>
+          <w:u w:val="single"/>
+        </w:rPr>
+        <w:t>Team</w:t>
+      </w:r>
+      <w:r>
+        <w:rPr>
+          <w:rFonts w:ascii="Arial" w:hAnsi="Arial" w:cs="Arial"/>
+          <w:b/>
+        </w:rPr>
+        <w:t>:</w:t>
+      </w:r>
+      <w:r>
+        <w:rPr>
+          <w:rFonts w:ascii="Arial" w:hAnsi="Arial" w:cs="Arial"/>
+          <w:b/>
+        </w:rPr>
+        <w:t xml:space="preserve"> </w:t>
+      </w:r>
+      <w:r>
+        <w:rPr>
+          <w:rFonts w:ascii="Arial" w:hAnsi="Arial" w:cs="Arial"/>
+          <w:bCs/>
+        </w:rPr>
+        <w:t>The UAT team will be the one to do the</w:t>
+      </w:r>
+      <w:r>
+        <w:rPr>
+          <w:rFonts w:ascii="Arial" w:hAnsi="Arial" w:cs="Arial"/>
+          <w:bCs/>
+        </w:rPr>
+        <w:t xml:space="preserve"> </w:t>
+      </w:r>
+      <w:r>
+        <w:rPr>
+          <w:rFonts w:ascii="Arial" w:hAnsi="Arial" w:cs="Arial"/>
+          <w:bCs/>
+        </w:rPr>
+        <w:t xml:space="preserve">Quality </w:t>
+      </w:r>
+      <w:r>
+        <w:rPr>
+          <w:rFonts w:ascii="Arial" w:hAnsi="Arial" w:cs="Arial"/>
+          <w:bCs/>
+        </w:rPr>
+        <w:t>&amp; Functional testing</w:t>
+      </w:r>
+      <w:r>
+        <w:rPr>
+          <w:rFonts w:ascii="Arial" w:hAnsi="Arial" w:cs="Arial"/>
+          <w:bCs/>
+        </w:rPr>
+        <w:t xml:space="preserve"> of the development and provide confirmation</w:t>
+      </w:r>
+      <w:r>
+        <w:rPr>
+          <w:rFonts w:ascii="Arial" w:hAnsi="Arial" w:cs="Arial"/>
+          <w:bCs/>
+        </w:rPr>
+        <w:t xml:space="preserve"> from business</w:t>
+      </w:r>
+      <w:r>
+        <w:rPr>
+          <w:rFonts w:ascii="Arial" w:hAnsi="Arial" w:cs="Arial"/>
+          <w:bCs/>
+        </w:rPr>
+        <w:t xml:space="preserve"> that development is as per the </w:t>
+      </w:r>
+      <w:r>
+        <w:rPr>
+          <w:rFonts w:ascii="Arial" w:hAnsi="Arial" w:cs="Arial"/>
+          <w:bCs/>
+        </w:rPr>
+        <w:t>requirements</w:t>
+      </w:r>
+      <w:r>
+        <w:rPr>
+          <w:rFonts w:ascii="Arial" w:hAnsi="Arial" w:cs="Arial"/>
+          <w:bCs/>
+        </w:rPr>
+        <w:t xml:space="preserve"> in the request. Also post</w:t>
+      </w:r>
+      <w:r>
+        <w:rPr>
+          <w:rFonts w:ascii="Arial" w:hAnsi="Arial" w:cs="Arial"/>
+          <w:bCs/>
+        </w:rPr>
+        <w:t xml:space="preserve"> </w:t>
+      </w:r>
+      <w:r>
+        <w:rPr>
+          <w:rFonts w:ascii="Arial" w:hAnsi="Arial" w:cs="Arial"/>
+          <w:bCs/>
+        </w:rPr>
+        <w:t>UAT the UAT team will mention the start date of UAT and sign off</w:t>
+      </w:r>
+      <w:r>
+        <w:rPr>
+          <w:rFonts w:ascii="Arial" w:hAnsi="Arial" w:cs="Arial"/>
+          <w:bCs/>
+        </w:rPr>
+        <w:t xml:space="preserve"> </w:t>
+      </w:r>
+      <w:r>
+        <w:rPr>
+          <w:rFonts w:ascii="Arial" w:hAnsi="Arial" w:cs="Arial"/>
+          <w:bCs/>
+        </w:rPr>
+        <w:t xml:space="preserve">dates with </w:t>
+      </w:r>
+      <w:r>
+        <w:rPr>
+          <w:rFonts w:ascii="Arial" w:hAnsi="Arial" w:cs="Arial"/>
+          <w:bCs/>
+        </w:rPr>
+        <w:t>business s</w:t>
+      </w:r>
+      <w:r>
+        <w:rPr>
+          <w:rFonts w:ascii="Arial" w:hAnsi="Arial" w:cs="Arial"/>
+          <w:bCs/>
+        </w:rPr>
+        <w:t>ign off mails. Post UAT the request will again go to</w:t>
+      </w:r>
+      <w:r>
+        <w:rPr>
+          <w:rFonts w:ascii="Arial" w:hAnsi="Arial" w:cs="Arial"/>
+          <w:bCs/>
+        </w:rPr>
+        <w:t xml:space="preserve"> </w:t>
+      </w:r>
+      <w:r>
+        <w:rPr>
+          <w:rFonts w:ascii="Arial" w:hAnsi="Arial" w:cs="Arial"/>
+          <w:bCs/>
+        </w:rPr>
+        <w:t>development team for production movement.</w:t>
+      </w:r>
+    </w:p>
+    <w:p>
+      <w:pPr>
+        <w:pStyle w:val="ListParagraph"/>
+        <w:rPr>
+          <w:rFonts w:ascii="Arial" w:hAnsi="Arial" w:cs="Arial"/>
+          <w:b/>
+          <w:u w:val="single"/>
+        </w:rPr>
+      </w:pPr>
+    </w:p>
+    <w:p>
+      <w:pPr>
+        <w:pStyle w:val="ListParagraph"/>
+        <w:numPr>
+          <w:ilvl w:val="0"/>
+          <w:numId w:val="3"/>
+        </w:numPr>
+        <w:jc w:val="both"/>
+        <w:rPr>
+          <w:rFonts w:ascii="Arial" w:hAnsi="Arial" w:cs="Arial"/>
+          <w:b/>
+          <w:u w:val="single"/>
+        </w:rPr>
+      </w:pPr>
+      <w:r>
+        <w:rPr>
+          <w:rFonts w:ascii="Arial" w:hAnsi="Arial" w:cs="Arial"/>
+          <w:b/>
+          <w:u w:val="single"/>
+        </w:rPr>
         <w:t xml:space="preserve">IT Team: </w:t>
       </w:r>
       <w:r>
@@ -2539,7 +2657,19 @@
         <w:rPr>
           <w:rFonts w:ascii="Arial" w:hAnsi="Arial" w:cs="Arial"/>
         </w:rPr>
-        <w:t>effort estimation provided by the development team and post discussion and negotiations the IT team with enter the final efforts estimation for an enhancement and will give the go ahead to the development team. IT team will be able to generate multiple reports such as below:</w:t>
+        <w:t xml:space="preserve">effort estimation provided by the development team and post discussion and negotiations the IT team with enter the final efforts estimation for an enhancement and will give the go ahead to the development team. IT team will be able to </w:t>
+      </w:r>
+      <w:r>
+        <w:rPr>
+          <w:rFonts w:ascii="Arial" w:hAnsi="Arial" w:cs="Arial"/>
+        </w:rPr>
+        <w:t>view analytical dashboard</w:t>
+      </w:r>
+      <w:r>
+        <w:rPr>
+          <w:rFonts w:ascii="Arial" w:hAnsi="Arial" w:cs="Arial"/>
+        </w:rPr>
+        <w:t xml:space="preserve"> such as below:</w:t>
       </w:r>
     </w:p>
     <w:p>
@@ -2669,6 +2799,20 @@
     </w:p>
     <w:p>
       <w:pPr>
+        <w:rPr>
+          <w:rFonts w:ascii="Arial" w:hAnsi="Arial" w:cs="Arial"/>
+        </w:rPr>
+      </w:pPr>
+    </w:p>
+    <w:p>
+      <w:pPr>
+        <w:rPr>
+          <w:rFonts w:ascii="Arial" w:hAnsi="Arial" w:cs="Arial"/>
+        </w:rPr>
+      </w:pPr>
+    </w:p>
+    <w:p>
+      <w:pPr>
         <w:pStyle w:val="Heading2"/>
         <w:numPr>
           <w:ilvl w:val="1"/>
@@ -2678,11 +2822,12 @@
           <w:rFonts w:ascii="Arial" w:hAnsi="Arial" w:cs="Arial"/>
         </w:rPr>
       </w:pPr>
-      <w:bookmarkStart w:id="3" w:name="_Toc42166018"/>
-      <w:r>
-        <w:rPr>
-          <w:rFonts w:ascii="Arial" w:hAnsi="Arial" w:cs="Arial"/>
-        </w:rPr>
+      <w:bookmarkStart w:id="4" w:name="_Toc49443353"/>
+      <w:r>
+        <w:rPr>
+          <w:rFonts w:ascii="Arial" w:hAnsi="Arial" w:cs="Arial"/>
+        </w:rPr>
+        <w:lastRenderedPageBreak/>
         <w:t>Technical Stack</w:t>
       </w:r>
       <w:r>
@@ -2697,7 +2842,7 @@
         </w:rPr>
         <w:t>tack</w:t>
       </w:r>
-      <w:bookmarkEnd w:id="3"/>
+      <w:bookmarkEnd w:id="4"/>
       <w:r>
         <w:rPr>
           <w:rFonts w:ascii="Arial" w:hAnsi="Arial" w:cs="Arial"/>
@@ -2705,10 +2850,8 @@
         <w:tab/>
       </w:r>
     </w:p>
-    <w:p/>
-    <w:p>
-      <w:pPr>
-        <w:ind w:firstLine="720"/>
+    <w:p>
+      <w:pPr>
         <w:jc w:val="both"/>
         <w:rPr>
           <w:rFonts w:ascii="Arial" w:hAnsi="Arial" w:cs="Arial"/>
@@ -2718,12 +2861,65 @@
         <w:rPr>
           <w:rFonts w:ascii="Arial" w:hAnsi="Arial" w:cs="Arial"/>
         </w:rPr>
-        <w:t>MEAN (MongoDB, Express.js, AngularJS (or Angular), and Node.js) is a free and open-source JavaScript software stack for building dynamic web sites and web applications.</w:t>
-      </w:r>
-    </w:p>
-    <w:p>
-      <w:pPr>
-        <w:ind w:firstLine="720"/>
+        <w:t xml:space="preserve"> For the designing of the UI and development of client interface the </w:t>
+      </w:r>
+      <w:r>
+        <w:rPr>
+          <w:rFonts w:ascii="Arial" w:hAnsi="Arial" w:cs="Arial"/>
+        </w:rPr>
+        <w:t xml:space="preserve">AngularJS </w:t>
+      </w:r>
+      <w:r>
+        <w:rPr>
+          <w:rFonts w:ascii="Arial" w:hAnsi="Arial" w:cs="Arial"/>
+        </w:rPr>
+        <w:t xml:space="preserve">version 9 </w:t>
+      </w:r>
+      <w:r>
+        <w:rPr>
+          <w:rFonts w:ascii="Arial" w:hAnsi="Arial" w:cs="Arial"/>
+        </w:rPr>
+        <w:t>(or Angular</w:t>
+      </w:r>
+      <w:r>
+        <w:rPr>
+          <w:rFonts w:ascii="Arial" w:hAnsi="Arial" w:cs="Arial"/>
+        </w:rPr>
+        <w:t xml:space="preserve"> 9</w:t>
+      </w:r>
+      <w:r>
+        <w:rPr>
+          <w:rFonts w:ascii="Arial" w:hAnsi="Arial" w:cs="Arial"/>
+        </w:rPr>
+        <w:t>) is</w:t>
+      </w:r>
+      <w:r>
+        <w:rPr>
+          <w:rFonts w:ascii="Arial" w:hAnsi="Arial" w:cs="Arial"/>
+        </w:rPr>
+        <w:t xml:space="preserve"> used with multiple third-party package. Angular JS is</w:t>
+      </w:r>
+      <w:r>
+        <w:rPr>
+          <w:rFonts w:ascii="Arial" w:hAnsi="Arial" w:cs="Arial"/>
+        </w:rPr>
+        <w:t xml:space="preserve"> a free and open-source JavaScript software stack for building </w:t>
+      </w:r>
+      <w:r>
+        <w:rPr>
+          <w:rFonts w:ascii="Arial" w:hAnsi="Arial" w:cs="Arial"/>
+        </w:rPr>
+        <w:t xml:space="preserve">UI of </w:t>
+      </w:r>
+      <w:r>
+        <w:rPr>
+          <w:rFonts w:ascii="Arial" w:hAnsi="Arial" w:cs="Arial"/>
+        </w:rPr>
+        <w:t>dynamic web sites and web applications.</w:t>
+      </w:r>
+    </w:p>
+    <w:p>
+      <w:pPr>
         <w:jc w:val="both"/>
         <w:rPr>
           <w:rFonts w:ascii="Arial" w:hAnsi="Arial" w:cs="Arial"/>
@@ -2733,17 +2929,52 @@
         <w:rPr>
           <w:rFonts w:ascii="Arial" w:hAnsi="Arial" w:cs="Arial"/>
         </w:rPr>
-        <w:t>Because all components of the MEAN stack support programs that are written in JavaScript, MEAN applications can be written in one language for both server-side and client-side execution environments.</w:t>
-      </w:r>
-    </w:p>
-    <w:p>
-      <w:pPr>
-        <w:ind w:firstLine="720"/>
+        <w:t xml:space="preserve">The architecture is complete secured micro </w:t>
+      </w:r>
+      <w:r>
+        <w:rPr>
+          <w:rFonts w:ascii="Arial" w:hAnsi="Arial" w:cs="Arial"/>
+        </w:rPr>
+        <w:t>service-based</w:t>
+      </w:r>
+      <w:r>
+        <w:rPr>
+          <w:rFonts w:ascii="Arial" w:hAnsi="Arial" w:cs="Arial"/>
+        </w:rPr>
+        <w:t xml:space="preserve"> application, as Angular interacts with .NET API serve through Token based Authenticated APIs.</w:t>
+      </w:r>
+    </w:p>
+    <w:p>
+      <w:pPr>
         <w:jc w:val="both"/>
         <w:rPr>
           <w:rFonts w:ascii="Arial" w:hAnsi="Arial" w:cs="Arial"/>
         </w:rPr>
       </w:pPr>
+      <w:r>
+        <w:rPr>
+          <w:rFonts w:ascii="Arial" w:hAnsi="Arial" w:cs="Arial"/>
+        </w:rPr>
+        <w:t>Further the backend</w:t>
+      </w:r>
+      <w:r>
+        <w:rPr>
+          <w:rFonts w:ascii="Arial" w:hAnsi="Arial" w:cs="Arial"/>
+        </w:rPr>
+        <w:t xml:space="preserve"> API serve is developed on</w:t>
+      </w:r>
+      <w:r>
+        <w:rPr>
+          <w:rFonts w:ascii="Arial" w:hAnsi="Arial" w:cs="Arial"/>
+        </w:rPr>
+        <w:t xml:space="preserve"> .NET Core 2.2 framework has been used which further interacts with the database server MS SQL Server in production environment and SQL Lite in development environment</w:t>
+      </w:r>
+      <w:r>
+        <w:rPr>
+          <w:rFonts w:ascii="Arial" w:hAnsi="Arial" w:cs="Arial"/>
+        </w:rPr>
+        <w:t>.</w:t>
+      </w:r>
     </w:p>
     <w:p>
       <w:pPr>
@@ -2756,15 +2987,26 @@
           <w:rFonts w:ascii="Arial" w:hAnsi="Arial" w:cs="Arial"/>
         </w:rPr>
       </w:pPr>
-      <w:bookmarkStart w:id="4" w:name="_Toc42166019"/>
-      <w:r>
-        <w:rPr>
-          <w:rFonts w:ascii="Arial" w:hAnsi="Arial" w:cs="Arial"/>
-        </w:rPr>
-        <w:lastRenderedPageBreak/>
-        <w:t>MongoDB:</w:t>
-      </w:r>
-      <w:bookmarkEnd w:id="4"/>
+      <w:bookmarkStart w:id="5" w:name="_Toc49443354"/>
+      <w:r>
+        <w:rPr>
+          <w:rFonts w:ascii="Arial" w:hAnsi="Arial" w:cs="Arial"/>
+        </w:rPr>
+        <w:t>M</w:t>
+      </w:r>
+      <w:r>
+        <w:rPr>
+          <w:rFonts w:ascii="Arial" w:hAnsi="Arial" w:cs="Arial"/>
+        </w:rPr>
+        <w:t>icrosoft SQL Server</w:t>
+      </w:r>
+      <w:r>
+        <w:rPr>
+          <w:rFonts w:ascii="Arial" w:hAnsi="Arial" w:cs="Arial"/>
+        </w:rPr>
+        <w:t>:</w:t>
+      </w:r>
+      <w:bookmarkEnd w:id="5"/>
       <w:r>
         <w:rPr>
           <w:rFonts w:ascii="Arial" w:hAnsi="Arial" w:cs="Arial"/>
@@ -2774,7 +3016,6 @@
     </w:p>
     <w:p>
       <w:pPr>
-        <w:ind w:firstLine="720"/>
         <w:jc w:val="both"/>
         <w:rPr>
           <w:rFonts w:ascii="Arial" w:hAnsi="Arial" w:cs="Arial"/>
@@ -2784,7 +3025,7 @@
         <w:rPr>
           <w:rFonts w:ascii="Arial" w:hAnsi="Arial" w:cs="Arial"/>
         </w:rPr>
-        <w:t>MongoDB is a NoSQL database program that uses JSON-like BSON (binary JSON) documents with schema. The role of the database in the MEAN stack is very commonly filled by MongoDB because its use of JSON-like documents for interacting with data as opposed to the row/column model allows it to integrate well with the other (JavaScript-based) components of the stack.</w:t>
+        <w:t>Microsoft SQL Server is a relational database management system developed by Microsoft. As a database server, it is a software product with the primary function of storing and retrieving data as requested by other software applications—which may run either on the same computer or on another computer across a network (including the Internet).</w:t>
       </w:r>
     </w:p>
     <w:p>
@@ -2798,14 +3039,20 @@
           <w:rFonts w:ascii="Arial" w:hAnsi="Arial" w:cs="Arial"/>
         </w:rPr>
       </w:pPr>
-      <w:bookmarkStart w:id="5" w:name="_Toc42166020"/>
-      <w:r>
-        <w:rPr>
-          <w:rFonts w:ascii="Arial" w:hAnsi="Arial" w:cs="Arial"/>
-        </w:rPr>
-        <w:t>Express.js:</w:t>
-      </w:r>
-      <w:bookmarkEnd w:id="5"/>
+      <w:bookmarkStart w:id="6" w:name="_Toc49443355"/>
+      <w:r>
+        <w:rPr>
+          <w:rFonts w:ascii="Arial" w:hAnsi="Arial" w:cs="Arial"/>
+        </w:rPr>
+        <w:t>.NET Core</w:t>
+      </w:r>
+      <w:r>
+        <w:rPr>
+          <w:rFonts w:ascii="Arial" w:hAnsi="Arial" w:cs="Arial"/>
+        </w:rPr>
+        <w:t>:</w:t>
+      </w:r>
+      <w:bookmarkEnd w:id="6"/>
       <w:r>
         <w:rPr>
           <w:rFonts w:ascii="Arial" w:hAnsi="Arial" w:cs="Arial"/>
@@ -2815,7 +3062,6 @@
     </w:p>
     <w:p>
       <w:pPr>
-        <w:ind w:firstLine="720"/>
         <w:jc w:val="both"/>
         <w:rPr>
           <w:rFonts w:ascii="Arial" w:hAnsi="Arial" w:cs="Arial"/>
@@ -2825,25 +3071,43 @@
         <w:rPr>
           <w:rFonts w:ascii="Arial" w:hAnsi="Arial" w:cs="Arial"/>
         </w:rPr>
-        <w:t>Express.js (also referred to as Express) is a modular web application f</w:t>
-      </w:r>
-      <w:r>
-        <w:rPr>
-          <w:rFonts w:ascii="Arial" w:hAnsi="Arial" w:cs="Arial"/>
-        </w:rPr>
-        <w:t xml:space="preserve">ramework package for Node.js. </w:t>
-      </w:r>
-      <w:r>
-        <w:rPr>
-          <w:rFonts w:ascii="Arial" w:hAnsi="Arial" w:cs="Arial"/>
-        </w:rPr>
-        <w:t>Whilst Express is capable of acting as an internet-facing web server, even supporting SSL/TLS out of the box, it is often used in conjunction with a reverse proxy such as NGINX or Ap</w:t>
-      </w:r>
-      <w:r>
-        <w:rPr>
-          <w:rFonts w:ascii="Arial" w:hAnsi="Arial" w:cs="Arial"/>
-        </w:rPr>
-        <w:t>ache for performance reasons.</w:t>
+        <w:t>.NET Core is a free and open-source, managed computer software framework for Windows, Linux, and macOS operating systems.</w:t>
+      </w:r>
+      <w:r>
+        <w:rPr>
+          <w:rFonts w:ascii="Arial" w:hAnsi="Arial" w:cs="Arial"/>
+        </w:rPr>
+        <w:t xml:space="preserve"> </w:t>
+      </w:r>
+      <w:r>
+        <w:rPr>
+          <w:rFonts w:ascii="Arial" w:hAnsi="Arial" w:cs="Arial"/>
+        </w:rPr>
+        <w:t>It is a cross-platform</w:t>
+      </w:r>
+      <w:r>
+        <w:rPr>
+          <w:rFonts w:ascii="Arial" w:hAnsi="Arial" w:cs="Arial"/>
+        </w:rPr>
+        <w:t xml:space="preserve"> </w:t>
+      </w:r>
+      <w:r>
+        <w:rPr>
+          <w:rFonts w:ascii="Arial" w:hAnsi="Arial" w:cs="Arial"/>
+        </w:rPr>
+        <w:t>successor to .NET Framework</w:t>
+      </w:r>
+      <w:r>
+        <w:rPr>
+          <w:rFonts w:ascii="Arial" w:hAnsi="Arial" w:cs="Arial"/>
+        </w:rPr>
+        <w:t xml:space="preserve">. </w:t>
+      </w:r>
+      <w:r>
+        <w:rPr>
+          <w:rFonts w:ascii="Arial" w:hAnsi="Arial" w:cs="Arial"/>
+        </w:rPr>
+        <w:t>The project is primarily developed by Microsoft employees by way of the .NET Foundation, and released under the MIT License.</w:t>
       </w:r>
     </w:p>
     <w:p>
@@ -2857,7 +3121,7 @@
           <w:rFonts w:ascii="Arial" w:hAnsi="Arial" w:cs="Arial"/>
         </w:rPr>
       </w:pPr>
-      <w:bookmarkStart w:id="6" w:name="_Toc42166021"/>
+      <w:bookmarkStart w:id="7" w:name="_Toc49443356"/>
       <w:r>
         <w:rPr>
           <w:rFonts w:ascii="Arial" w:hAnsi="Arial" w:cs="Arial"/>
@@ -2870,7 +3134,7 @@
         </w:rPr>
         <w:t>:</w:t>
       </w:r>
-      <w:bookmarkEnd w:id="6"/>
+      <w:bookmarkEnd w:id="7"/>
       <w:r>
         <w:rPr>
           <w:rFonts w:ascii="Arial" w:hAnsi="Arial" w:cs="Arial"/>
@@ -2889,21 +3153,7 @@
         <w:rPr>
           <w:rFonts w:ascii="Arial" w:hAnsi="Arial" w:cs="Arial"/>
         </w:rPr>
-        <w:t xml:space="preserve">Typically data is fetched using Ajax techniques and rendered in the browser on the client-side by a client-side application framework, however as the stack is commonly entirely JavaScript-based, in some implementations of the stack, server-side rendering where the rendering of the initial page can be offloaded to a server is used so that the initial data can be </w:t>
-      </w:r>
-      <w:proofErr w:type="spellStart"/>
-      <w:r>
-        <w:rPr>
-          <w:rFonts w:ascii="Arial" w:hAnsi="Arial" w:cs="Arial"/>
-        </w:rPr>
-        <w:t>prefetched</w:t>
-      </w:r>
-      <w:proofErr w:type="spellEnd"/>
-      <w:r>
-        <w:rPr>
-          <w:rFonts w:ascii="Arial" w:hAnsi="Arial" w:cs="Arial"/>
-        </w:rPr>
-        <w:t xml:space="preserve"> before it is </w:t>
+        <w:t xml:space="preserve">Typically data is fetched using Ajax techniques and rendered in the browser on the client-side by a client-side application framework, however as the stack is commonly entirely JavaScript-based, in some implementations of the stack, server-side rendering where the rendering of the initial page can be offloaded to a server is used so that the initial data can be prefetched before it is </w:t>
       </w:r>
       <w:r>
         <w:rPr>
@@ -2914,108 +3164,19 @@
     </w:p>
     <w:p>
       <w:pPr>
-        <w:pStyle w:val="Heading2"/>
-        <w:numPr>
-          <w:ilvl w:val="2"/>
-          <w:numId w:val="2"/>
-        </w:numPr>
-        <w:rPr>
-          <w:rFonts w:ascii="Arial" w:hAnsi="Arial" w:cs="Arial"/>
-        </w:rPr>
-      </w:pPr>
-      <w:bookmarkStart w:id="7" w:name="_Toc42166022"/>
-      <w:r>
-        <w:rPr>
-          <w:rFonts w:ascii="Arial" w:hAnsi="Arial" w:cs="Arial"/>
-        </w:rPr>
-        <w:t>Node.js</w:t>
-      </w:r>
-      <w:r>
-        <w:rPr>
-          <w:rFonts w:ascii="Arial" w:hAnsi="Arial" w:cs="Arial"/>
-        </w:rPr>
-        <w:t>:</w:t>
-      </w:r>
-      <w:bookmarkEnd w:id="7"/>
-      <w:r>
-        <w:rPr>
-          <w:rFonts w:ascii="Arial" w:hAnsi="Arial" w:cs="Arial"/>
-        </w:rPr>
-        <w:t xml:space="preserve"> </w:t>
-      </w:r>
-    </w:p>
-    <w:p>
-      <w:pPr>
-        <w:pStyle w:val="NormalWeb"/>
-        <w:shd w:val="clear" w:color="auto" w:fill="FFFFFF"/>
-        <w:spacing w:before="120" w:beforeAutospacing="0" w:after="120" w:afterAutospacing="0"/>
-        <w:rPr>
-          <w:rFonts w:ascii="Arial" w:hAnsi="Arial" w:cs="Arial"/>
-          <w:color w:val="202122"/>
-          <w:sz w:val="21"/>
-          <w:szCs w:val="21"/>
-        </w:rPr>
-      </w:pPr>
-      <w:r>
-        <w:rPr>
-          <w:rFonts w:ascii="Arial" w:hAnsi="Arial" w:cs="Arial"/>
-          <w:color w:val="202122"/>
-          <w:sz w:val="21"/>
-          <w:szCs w:val="21"/>
-        </w:rPr>
-        <w:t>Node.js is the application runtime that the MEAN stack runs on. The use of Node.js which is said to represent a "JavaScript Everywhere" paradigm</w:t>
-      </w:r>
-      <w:r>
-        <w:rPr>
-          <w:rFonts w:ascii="Arial" w:eastAsiaTheme="minorEastAsia" w:hAnsi="Arial" w:cs="Arial"/>
-          <w:color w:val="202122"/>
-          <w:sz w:val="17"/>
-          <w:szCs w:val="17"/>
-          <w:vertAlign w:val="superscript"/>
-        </w:rPr>
-        <w:t xml:space="preserve"> </w:t>
-      </w:r>
-      <w:r>
-        <w:rPr>
-          <w:rFonts w:ascii="Arial" w:hAnsi="Arial" w:cs="Arial"/>
-          <w:color w:val="202122"/>
-          <w:sz w:val="21"/>
-          <w:szCs w:val="21"/>
-        </w:rPr>
-        <w:t>is integral to the MEAN stack which relies on that concept.</w:t>
-      </w:r>
-    </w:p>
-    <w:p>
-      <w:pPr>
-        <w:pStyle w:val="NormalWeb"/>
-        <w:shd w:val="clear" w:color="auto" w:fill="FFFFFF"/>
-        <w:spacing w:before="120" w:beforeAutospacing="0" w:after="120" w:afterAutospacing="0"/>
-        <w:rPr>
-          <w:rFonts w:ascii="Arial" w:hAnsi="Arial" w:cs="Arial"/>
-          <w:color w:val="202122"/>
-          <w:sz w:val="21"/>
-          <w:szCs w:val="21"/>
-        </w:rPr>
-      </w:pPr>
-    </w:p>
-    <w:p>
-      <w:pPr>
-        <w:ind w:left="-426"/>
-        <w:rPr>
-          <w:rFonts w:ascii="Arial" w:hAnsi="Arial" w:cs="Arial"/>
-        </w:rPr>
-      </w:pPr>
-      <w:r>
-        <w:rPr>
-          <w:rFonts w:ascii="Arial" w:hAnsi="Arial" w:cs="Arial"/>
+        <w:rPr>
+          <w:rFonts w:ascii="Arial" w:hAnsi="Arial" w:cs="Arial"/>
+        </w:rPr>
+      </w:pPr>
+      <w:r>
+        <w:rPr>
           <w:noProof/>
-          <w:lang w:eastAsia="en-IN"/>
         </w:rPr>
         <w:drawing>
-          <wp:inline distT="0" distB="0" distL="0" distR="0">
-            <wp:extent cx="6282388" cy="3133725"/>
-            <wp:effectExtent l="0" t="0" r="4445" b="0"/>
-            <wp:docPr id="3" name="Picture 3" descr="What is The MEAN STACK ? - Jeremy M Williams - Medium"/>
+          <wp:inline distT="0" distB="0" distL="0" distR="0" wp14:anchorId="5FD941F3" wp14:editId="2F81D0DA">
+            <wp:extent cx="5731510" cy="1847850"/>
+            <wp:effectExtent l="0" t="0" r="2540" b="0"/>
+            <wp:docPr id="4" name="Picture 4" descr="Introduction To Building ASP.NET Core And Angular Web Application"/>
             <wp:cNvGraphicFramePr>
               <a:graphicFrameLocks xmlns:a="http://schemas.openxmlformats.org/drawingml/2006/main" noChangeAspect="1"/>
             </wp:cNvGraphicFramePr>
@@ -3023,7 +3184,7 @@
               <a:graphicData uri="http://schemas.openxmlformats.org/drawingml/2006/picture">
                 <pic:pic xmlns:pic="http://schemas.openxmlformats.org/drawingml/2006/picture">
                   <pic:nvPicPr>
-                    <pic:cNvPr id="0" name="Picture 3" descr="What is The MEAN STACK ? - Jeremy M Williams - Medium"/>
+                    <pic:cNvPr id="0" name="Picture 1" descr="Introduction To Building ASP.NET Core And Angular Web Application"/>
                     <pic:cNvPicPr>
                       <a:picLocks noChangeAspect="1" noChangeArrowheads="1"/>
                     </pic:cNvPicPr>
@@ -3044,7 +3205,7 @@
                   <pic:spPr bwMode="auto">
                     <a:xfrm>
                       <a:off x="0" y="0"/>
-                      <a:ext cx="6306952" cy="3145978"/>
+                      <a:ext cx="5731510" cy="1847850"/>
                     </a:xfrm>
                     <a:prstGeom prst="rect">
                       <a:avLst/>
@@ -3072,7 +3233,7 @@
           <w:rFonts w:ascii="Arial" w:hAnsi="Arial" w:cs="Arial"/>
         </w:rPr>
       </w:pPr>
-      <w:bookmarkStart w:id="8" w:name="_Toc42166023"/>
+      <w:bookmarkStart w:id="8" w:name="_Toc49443357"/>
       <w:r>
         <w:rPr>
           <w:rFonts w:ascii="Arial" w:hAnsi="Arial" w:cs="Arial"/>
@@ -3099,7 +3260,7 @@
           <w:rFonts w:ascii="Arial" w:hAnsi="Arial" w:cs="Arial"/>
         </w:rPr>
       </w:pPr>
-      <w:bookmarkStart w:id="9" w:name="_Toc42166024"/>
+      <w:bookmarkStart w:id="9" w:name="_Toc49443358"/>
       <w:r>
         <w:rPr>
           <w:rFonts w:ascii="Arial" w:hAnsi="Arial" w:cs="Arial"/>
@@ -3125,7 +3286,7 @@
           <w:rFonts w:ascii="Arial" w:hAnsi="Arial" w:cs="Arial"/>
         </w:rPr>
       </w:pPr>
-      <w:bookmarkStart w:id="10" w:name="_Toc42166025"/>
+      <w:bookmarkStart w:id="10" w:name="_Toc49443359"/>
       <w:r>
         <w:rPr>
           <w:rFonts w:ascii="Arial" w:hAnsi="Arial" w:cs="Arial"/>
@@ -3153,7 +3314,7 @@
           <w:lang w:eastAsia="en-IN"/>
         </w:rPr>
         <w:drawing>
-          <wp:inline distT="0" distB="0" distL="0" distR="0">
+          <wp:inline distT="0" distB="0" distL="0" distR="0" wp14:anchorId="6576A672" wp14:editId="13DC52D6">
             <wp:extent cx="6138805" cy="2417753"/>
             <wp:effectExtent l="0" t="0" r="0" b="0"/>
             <wp:docPr id="1" name="Picture 1" descr="C:\Users\Shobhit\Desktop\Minor Enhancment Workflow\Minor Enhancement Workflow.png"/>
@@ -3220,7 +3381,7 @@
           <w:rFonts w:ascii="Arial" w:hAnsi="Arial" w:cs="Arial"/>
         </w:rPr>
       </w:pPr>
-      <w:bookmarkStart w:id="11" w:name="_Toc42166026"/>
+      <w:bookmarkStart w:id="11" w:name="_Toc49443360"/>
       <w:r>
         <w:rPr>
           <w:rFonts w:ascii="Arial" w:hAnsi="Arial" w:cs="Arial"/>
@@ -3249,7 +3410,7 @@
           <w:lang w:eastAsia="en-IN"/>
         </w:rPr>
         <w:drawing>
-          <wp:inline distT="0" distB="0" distL="0" distR="0">
+          <wp:inline distT="0" distB="0" distL="0" distR="0" wp14:anchorId="0662930B" wp14:editId="0EAFC26C">
             <wp:extent cx="5731510" cy="3651180"/>
             <wp:effectExtent l="0" t="0" r="2540" b="6985"/>
             <wp:docPr id="2" name="Picture 2" descr="D:\Projects\MET\Documentation\Minor Enhancement ER Digram.png"/>
@@ -3307,6 +3468,20 @@
     </w:p>
     <w:p>
       <w:pPr>
+        <w:rPr>
+          <w:rFonts w:ascii="Arial" w:hAnsi="Arial" w:cs="Arial"/>
+        </w:rPr>
+      </w:pPr>
+    </w:p>
+    <w:p>
+      <w:pPr>
+        <w:rPr>
+          <w:rFonts w:ascii="Arial" w:hAnsi="Arial" w:cs="Arial"/>
+        </w:rPr>
+      </w:pPr>
+    </w:p>
+    <w:p>
+      <w:pPr>
         <w:pStyle w:val="Heading2"/>
         <w:numPr>
           <w:ilvl w:val="1"/>
@@ -3316,20 +3491,18 @@
           <w:rFonts w:ascii="Arial" w:hAnsi="Arial" w:cs="Arial"/>
         </w:rPr>
       </w:pPr>
-      <w:bookmarkStart w:id="12" w:name="_Toc42166027"/>
-      <w:r>
-        <w:rPr>
-          <w:rFonts w:ascii="Arial" w:hAnsi="Arial" w:cs="Arial"/>
-        </w:rPr>
+      <w:bookmarkStart w:id="12" w:name="_Toc49443361"/>
+      <w:r>
+        <w:rPr>
+          <w:rFonts w:ascii="Arial" w:hAnsi="Arial" w:cs="Arial"/>
+        </w:rPr>
+        <w:lastRenderedPageBreak/>
         <w:t>Wireframes</w:t>
       </w:r>
       <w:bookmarkEnd w:id="12"/>
     </w:p>
     <w:p/>
-    <w:p>
-      <w:bookmarkStart w:id="13" w:name="_GoBack"/>
-      <w:bookmarkEnd w:id="13"/>
-    </w:p>
+    <w:p/>
     <w:p>
       <w:pPr>
         <w:rPr>
@@ -3371,7 +3544,7 @@
 </file>
 
 <file path=word/numbering.xml><?xml version="1.0" encoding="utf-8"?>
-<w:numbering xmlns:wpc="http://schemas.microsoft.com/office/word/2010/wordprocessingCanvas" xmlns:mc="http://schemas.openxmlformats.org/markup-compatibility/2006" xmlns:o="urn:schemas-microsoft-com:office:office" xmlns:r="http://schemas.openxmlformats.org/officeDocument/2006/relationships" xmlns:m="http://schemas.openxmlformats.org/officeDocument/2006/math" xmlns:v="urn:schemas-microsoft-com:vml" xmlns:wp14="http://schemas.microsoft.com/office/word/2010/wordprocessingDrawing" xmlns:wp="http://schemas.openxmlformats.org/drawingml/2006/wordprocessingDrawing" xmlns:w10="urn:schemas-microsoft-com:office:word" xmlns:w="http://schemas.openxmlformats.org/wordprocessingml/2006/main" xmlns:w14="http://schemas.microsoft.com/office/word/2010/wordml" xmlns:w15="http://schemas.microsoft.com/office/word/2012/wordml" xmlns:wpg="http://schemas.microsoft.com/office/word/2010/wordprocessingGroup" xmlns:wpi="http://schemas.microsoft.com/office/word/2010/wordprocessingInk" xmlns:wne="http://schemas.microsoft.com/office/word/2006/wordml" xmlns:wps="http://schemas.microsoft.com/office/word/2010/wordprocessingShape" mc:Ignorable="w14 w15 wp14">
+<w:numbering xmlns:wpc="http://schemas.microsoft.com/office/word/2010/wordprocessingCanvas" xmlns:cx="http://schemas.microsoft.com/office/drawing/2014/chartex" xmlns:cx1="http://schemas.microsoft.com/office/drawing/2015/9/8/chartex" xmlns:cx2="http://schemas.microsoft.com/office/drawing/2015/10/21/chartex" xmlns:cx3="http://schemas.microsoft.com/office/drawing/2016/5/9/chartex" xmlns:cx4="http://schemas.microsoft.com/office/drawing/2016/5/10/chartex" xmlns:cx5="http://schemas.microsoft.com/office/drawing/2016/5/11/chartex" xmlns:cx6="http://schemas.microsoft.com/office/drawing/2016/5/12/chartex" xmlns:cx7="http://schemas.microsoft.com/office/drawing/2016/5/13/chartex" xmlns:cx8="http://schemas.microsoft.com/office/drawing/2016/5/14/chartex" xmlns:mc="http://schemas.openxmlformats.org/markup-compatibility/2006" xmlns:aink="http://schemas.microsoft.com/office/drawing/2016/ink" xmlns:am3d="http://schemas.microsoft.com/office/drawing/2017/model3d" xmlns:o="urn:schemas-microsoft-com:office:office" xmlns:r="http://schemas.openxmlformats.org/officeDocument/2006/relationships" xmlns:m="http://schemas.openxmlformats.org/officeDocument/2006/math" xmlns:v="urn:schemas-microsoft-com:vml" xmlns:wp14="http://schemas.microsoft.com/office/word/2010/wordprocessingDrawing" xmlns:wp="http://schemas.openxmlformats.org/drawingml/2006/wordprocessingDrawing" xmlns:w10="urn:schemas-microsoft-com:office:word" xmlns:w="http://schemas.openxmlformats.org/wordprocessingml/2006/main" xmlns:w14="http://schemas.microsoft.com/office/word/2010/wordml" xmlns:w15="http://schemas.microsoft.com/office/word/2012/wordml" xmlns:w16cid="http://schemas.microsoft.com/office/word/2016/wordml/cid" xmlns:w16se="http://schemas.microsoft.com/office/word/2015/wordml/symex" xmlns:wpg="http://schemas.microsoft.com/office/word/2010/wordprocessingGroup" xmlns:wpi="http://schemas.microsoft.com/office/word/2010/wordprocessingInk" xmlns:wne="http://schemas.microsoft.com/office/word/2006/wordml" xmlns:wps="http://schemas.microsoft.com/office/word/2010/wordprocessingShape" mc:Ignorable="w14 w15 w16se w16cid wp14">
   <w:abstractNum w:abstractNumId="0" w15:restartNumberingAfterBreak="0">
     <w:nsid w:val="14A94331"/>
     <w:multiLevelType w:val="multilevel"/>
@@ -4080,7 +4253,7 @@
 </file>
 
 <file path=word/styles.xml><?xml version="1.0" encoding="utf-8"?>
-<w:styles xmlns:mc="http://schemas.openxmlformats.org/markup-compatibility/2006" xmlns:r="http://schemas.openxmlformats.org/officeDocument/2006/relationships" xmlns:w="http://schemas.openxmlformats.org/wordprocessingml/2006/main" xmlns:w14="http://schemas.microsoft.com/office/word/2010/wordml" xmlns:w15="http://schemas.microsoft.com/office/word/2012/wordml" mc:Ignorable="w14 w15">
+<w:styles xmlns:mc="http://schemas.openxmlformats.org/markup-compatibility/2006" xmlns:r="http://schemas.openxmlformats.org/officeDocument/2006/relationships" xmlns:w="http://schemas.openxmlformats.org/wordprocessingml/2006/main" xmlns:w14="http://schemas.microsoft.com/office/word/2010/wordml" xmlns:w15="http://schemas.microsoft.com/office/word/2012/wordml" xmlns:w16cid="http://schemas.microsoft.com/office/word/2016/wordml/cid" xmlns:w16se="http://schemas.microsoft.com/office/word/2015/wordml/symex" mc:Ignorable="w14 w15 w16se w16cid">
   <w:docDefaults>
     <w:rPrDefault>
       <w:rPr>
@@ -4096,7 +4269,7 @@
       </w:pPr>
     </w:pPrDefault>
   </w:docDefaults>
-  <w:latentStyles w:defLockedState="0" w:defUIPriority="99" w:defSemiHidden="0" w:defUnhideWhenUsed="0" w:defQFormat="0" w:count="371">
+  <w:latentStyles w:defLockedState="0" w:defUIPriority="99" w:defSemiHidden="0" w:defUnhideWhenUsed="0" w:defQFormat="0" w:count="376">
     <w:lsdException w:name="Normal" w:uiPriority="0" w:qFormat="1"/>
     <w:lsdException w:name="heading 1" w:uiPriority="9" w:qFormat="1"/>
     <w:lsdException w:name="heading 2" w:semiHidden="1" w:uiPriority="9" w:unhideWhenUsed="1" w:qFormat="1"/>
@@ -4202,7 +4375,6 @@
     <w:lsdException w:name="HTML Sample" w:semiHidden="1" w:unhideWhenUsed="1"/>
     <w:lsdException w:name="HTML Typewriter" w:semiHidden="1" w:unhideWhenUsed="1"/>
     <w:lsdException w:name="HTML Variable" w:semiHidden="1" w:unhideWhenUsed="1"/>
-    <w:lsdException w:name="Normal Table" w:semiHidden="1" w:unhideWhenUsed="1"/>
     <w:lsdException w:name="annotation subject" w:semiHidden="1" w:unhideWhenUsed="1"/>
     <w:lsdException w:name="No List" w:semiHidden="1" w:unhideWhenUsed="1"/>
     <w:lsdException w:name="Outline List 1" w:semiHidden="1" w:unhideWhenUsed="1"/>
@@ -4245,11 +4417,8 @@
     <w:lsdException w:name="Table Contemporary" w:semiHidden="1" w:unhideWhenUsed="1"/>
     <w:lsdException w:name="Table Elegant" w:semiHidden="1" w:unhideWhenUsed="1"/>
     <w:lsdException w:name="Table Professional" w:semiHidden="1" w:unhideWhenUsed="1"/>
-    <w:lsdException w:name="Table Subtle 1" w:semiHidden="1" w:unhideWhenUsed="1"/>
     <w:lsdException w:name="Table Subtle 2" w:semiHidden="1" w:unhideWhenUsed="1"/>
     <w:lsdException w:name="Table Web 1" w:semiHidden="1" w:unhideWhenUsed="1"/>
-    <w:lsdException w:name="Table Web 2" w:semiHidden="1" w:unhideWhenUsed="1"/>
-    <w:lsdException w:name="Table Web 3" w:semiHidden="1" w:unhideWhenUsed="1"/>
     <w:lsdException w:name="Balloon Text" w:semiHidden="1" w:unhideWhenUsed="1"/>
     <w:lsdException w:name="Table Grid" w:uiPriority="39"/>
     <w:lsdException w:name="Table Theme" w:semiHidden="1" w:unhideWhenUsed="1"/>
@@ -4468,6 +4637,11 @@
     <w:lsdException w:name="List Table 5 Dark Accent 6" w:uiPriority="50"/>
     <w:lsdException w:name="List Table 6 Colorful Accent 6" w:uiPriority="51"/>
     <w:lsdException w:name="List Table 7 Colorful Accent 6" w:uiPriority="52"/>
+    <w:lsdException w:name="Mention" w:semiHidden="1" w:unhideWhenUsed="1"/>
+    <w:lsdException w:name="Smart Hyperlink" w:semiHidden="1" w:unhideWhenUsed="1"/>
+    <w:lsdException w:name="Hashtag" w:semiHidden="1" w:unhideWhenUsed="1"/>
+    <w:lsdException w:name="Unresolved Mention" w:semiHidden="1" w:unhideWhenUsed="1"/>
+    <w:lsdException w:name="Smart Link" w:semiHidden="1" w:unhideWhenUsed="1"/>
   </w:latentStyles>
   <w:style w:type="paragraph" w:default="1" w:styleId="Normal">
     <w:name w:val="Normal"/>
@@ -5032,7 +5206,7 @@
 </file>
 
 <file path=customXml/itemProps2.xml><?xml version="1.0" encoding="utf-8"?>
-<ds:datastoreItem xmlns:ds="http://schemas.openxmlformats.org/officeDocument/2006/customXml" ds:itemID="{D9D5AF51-4D2E-433B-9D93-DD6B8E68659B}">
+<ds:datastoreItem xmlns:ds="http://schemas.openxmlformats.org/officeDocument/2006/customXml" ds:itemID="{BE1F1EB3-B869-4FC1-8CFC-62B537D731C5}">
   <ds:schemaRefs>
     <ds:schemaRef ds:uri="http://schemas.openxmlformats.org/officeDocument/2006/bibliography"/>
   </ds:schemaRefs>

</xml_diff>